<commit_message>
Update Curso de Python 3 - Mundo 1 Fundamentos.docx
Iniciado a inclução do enunciados dos exercícios.
</commit_message>
<xml_diff>
--- a/Python3/Curso de Python 3 - Mundo 1 Fundamentos.docx
+++ b/Python3/Curso de Python 3 - Mundo 1 Fundamentos.docx
@@ -4,13 +4,13 @@
   <w:body>
     <w:p>
       <w:pPr>
+        <w:spacing w:after="0" w:line="240" w:lineRule="auto"/>
         <w:jc w:val="center"/>
         <w:rPr>
           <w:b/>
           <w:bCs/>
         </w:rPr>
       </w:pPr>
-      <w:bookmarkStart w:id="0" w:name="_GoBack"/>
       <w:r>
         <w:rPr>
           <w:b/>
@@ -19,9 +19,10 @@
         <w:t>Curso de Python 3 - Mundo 1: Fundamentos</w:t>
       </w:r>
     </w:p>
-    <w:bookmarkEnd w:id="0"/>
-    <w:p>
-      <w:pPr>
+    <w:p>
+      <w:pPr>
+        <w:spacing w:after="0" w:line="240" w:lineRule="auto"/>
+        <w:jc w:val="center"/>
         <w:rPr>
           <w:b/>
           <w:bCs/>
@@ -37,6 +38,7 @@
     </w:p>
     <w:p>
       <w:pPr>
+        <w:spacing w:before="100" w:beforeAutospacing="1" w:after="100" w:afterAutospacing="1" w:line="240" w:lineRule="auto"/>
         <w:rPr>
           <w:b/>
           <w:bCs/>
@@ -51,21 +53,33 @@
       </w:r>
     </w:p>
     <w:p>
+      <w:pPr>
+        <w:spacing w:before="100" w:beforeAutospacing="1" w:after="0" w:line="240" w:lineRule="auto"/>
+      </w:pPr>
       <w:r>
         <w:t>Curso Python #02 - Para que serve o Python?</w:t>
       </w:r>
     </w:p>
     <w:p>
+      <w:pPr>
+        <w:spacing w:before="100" w:beforeAutospacing="1" w:after="0" w:line="240" w:lineRule="auto"/>
+      </w:pPr>
       <w:r>
         <w:t>Curso Python #03 - Instalando o Python3 e o IDLE</w:t>
       </w:r>
     </w:p>
     <w:p>
+      <w:pPr>
+        <w:spacing w:before="100" w:beforeAutospacing="1" w:after="0" w:line="240" w:lineRule="auto"/>
+      </w:pPr>
       <w:r>
         <w:t>Curso Python #04 - Primeiros comandos em Python3</w:t>
       </w:r>
     </w:p>
     <w:p>
+      <w:pPr>
+        <w:spacing w:before="100" w:beforeAutospacing="1" w:after="0" w:line="240" w:lineRule="auto"/>
+      </w:pPr>
       <w:r>
         <w:t xml:space="preserve">Curso Python #05 - Instalando o </w:t>
       </w:r>
@@ -80,14 +94,19 @@
     </w:p>
     <w:p>
       <w:pPr>
-        <w:ind w:left="708"/>
-        <w:rPr>
-          <w:i/>
-          <w:iCs/>
-        </w:rPr>
-      </w:pPr>
-      <w:r>
-        <w:rPr>
+        <w:spacing w:before="100" w:beforeAutospacing="1" w:after="0" w:line="240" w:lineRule="auto"/>
+        <w:ind w:left="709"/>
+        <w:rPr>
+          <w:b/>
+          <w:bCs/>
+          <w:i/>
+          <w:iCs/>
+        </w:rPr>
+      </w:pPr>
+      <w:r>
+        <w:rPr>
+          <w:b/>
+          <w:bCs/>
           <w:i/>
           <w:iCs/>
         </w:rPr>
@@ -96,14 +115,41 @@
     </w:p>
     <w:p>
       <w:pPr>
-        <w:ind w:left="708"/>
-        <w:rPr>
-          <w:i/>
-          <w:iCs/>
-        </w:rPr>
-      </w:pPr>
-      <w:r>
-        <w:rPr>
+        <w:spacing w:after="0" w:line="240" w:lineRule="auto"/>
+        <w:ind w:left="708"/>
+      </w:pPr>
+      <w:r>
+        <w:t xml:space="preserve">Crie um programa que escreva </w:t>
+      </w:r>
+      <w:r>
+        <w:rPr>
+          <w:i/>
+          <w:iCs/>
+        </w:rPr>
+        <w:t>“Olá, Mundo!”</w:t>
+      </w:r>
+      <w:r>
+        <w:t xml:space="preserve"> na tela</w:t>
+      </w:r>
+      <w:r>
+        <w:t>.</w:t>
+      </w:r>
+    </w:p>
+    <w:p>
+      <w:pPr>
+        <w:spacing w:before="100" w:beforeAutospacing="1" w:after="0" w:line="240" w:lineRule="auto"/>
+        <w:ind w:left="709"/>
+        <w:rPr>
+          <w:b/>
+          <w:bCs/>
+          <w:i/>
+          <w:iCs/>
+        </w:rPr>
+      </w:pPr>
+      <w:r>
+        <w:rPr>
+          <w:b/>
+          <w:bCs/>
           <w:i/>
           <w:iCs/>
         </w:rPr>
@@ -112,6 +158,16 @@
     </w:p>
     <w:p>
       <w:pPr>
+        <w:spacing w:after="0" w:line="240" w:lineRule="auto"/>
+        <w:ind w:left="708"/>
+      </w:pPr>
+      <w:r>
+        <w:t>Crie um programa que leia o nome de uma pessoa e mostre uma mensagem de boas-vindas.</w:t>
+      </w:r>
+    </w:p>
+    <w:p>
+      <w:pPr>
+        <w:spacing w:before="100" w:beforeAutospacing="1" w:after="100" w:afterAutospacing="1" w:line="240" w:lineRule="auto"/>
         <w:rPr>
           <w:b/>
           <w:bCs/>
@@ -126,20 +182,28 @@
       </w:r>
     </w:p>
     <w:p>
+      <w:pPr>
+        <w:spacing w:before="100" w:beforeAutospacing="1" w:after="0" w:line="240" w:lineRule="auto"/>
+      </w:pPr>
       <w:r>
         <w:t>Curso Python #06 - Tipos Primitivos e Saída de Dados</w:t>
       </w:r>
     </w:p>
     <w:p>
       <w:pPr>
-        <w:ind w:left="708"/>
-        <w:rPr>
-          <w:i/>
-          <w:iCs/>
-        </w:rPr>
-      </w:pPr>
-      <w:r>
-        <w:rPr>
+        <w:spacing w:before="100" w:beforeAutospacing="1" w:after="0" w:line="240" w:lineRule="auto"/>
+        <w:ind w:left="709"/>
+        <w:rPr>
+          <w:b/>
+          <w:bCs/>
+          <w:i/>
+          <w:iCs/>
+        </w:rPr>
+      </w:pPr>
+      <w:r>
+        <w:rPr>
+          <w:b/>
+          <w:bCs/>
           <w:i/>
           <w:iCs/>
         </w:rPr>
@@ -148,14 +212,28 @@
     </w:p>
     <w:p>
       <w:pPr>
-        <w:ind w:left="708"/>
-        <w:rPr>
-          <w:i/>
-          <w:iCs/>
-        </w:rPr>
-      </w:pPr>
-      <w:r>
-        <w:rPr>
+        <w:spacing w:after="0" w:line="240" w:lineRule="auto"/>
+        <w:ind w:left="708"/>
+      </w:pPr>
+      <w:r>
+        <w:t>Crie um programa que leia dois números e mostre a soma entre eles.</w:t>
+      </w:r>
+    </w:p>
+    <w:p>
+      <w:pPr>
+        <w:spacing w:before="100" w:beforeAutospacing="1" w:after="0" w:line="240" w:lineRule="auto"/>
+        <w:ind w:left="708"/>
+        <w:rPr>
+          <w:b/>
+          <w:bCs/>
+          <w:i/>
+          <w:iCs/>
+        </w:rPr>
+      </w:pPr>
+      <w:r>
+        <w:rPr>
+          <w:b/>
+          <w:bCs/>
           <w:i/>
           <w:iCs/>
         </w:rPr>
@@ -163,20 +241,37 @@
       </w:r>
     </w:p>
     <w:p>
+      <w:pPr>
+        <w:spacing w:after="0" w:line="240" w:lineRule="auto"/>
+        <w:ind w:left="708"/>
+      </w:pPr>
+      <w:r>
+        <w:t>Faça um programa que leia algo pelo teclado e mostre na tela o seu tipo primitivo e todas as informações possíveis sobre ele.</w:t>
+      </w:r>
+    </w:p>
+    <w:p>
+      <w:pPr>
+        <w:spacing w:before="100" w:beforeAutospacing="1" w:after="0" w:line="240" w:lineRule="auto"/>
+      </w:pPr>
       <w:r>
         <w:t>Curso Python #07 - Operadores Aritméticos</w:t>
       </w:r>
     </w:p>
     <w:p>
       <w:pPr>
-        <w:ind w:left="708"/>
-        <w:rPr>
-          <w:i/>
-          <w:iCs/>
-        </w:rPr>
-      </w:pPr>
-      <w:r>
-        <w:rPr>
+        <w:spacing w:before="100" w:beforeAutospacing="1" w:after="0" w:line="240" w:lineRule="auto"/>
+        <w:ind w:left="708"/>
+        <w:rPr>
+          <w:b/>
+          <w:bCs/>
+          <w:i/>
+          <w:iCs/>
+        </w:rPr>
+      </w:pPr>
+      <w:r>
+        <w:rPr>
+          <w:b/>
+          <w:bCs/>
           <w:i/>
           <w:iCs/>
         </w:rPr>
@@ -185,14 +280,31 @@
     </w:p>
     <w:p>
       <w:pPr>
-        <w:ind w:left="708"/>
-        <w:rPr>
-          <w:i/>
-          <w:iCs/>
-        </w:rPr>
-      </w:pPr>
-      <w:r>
-        <w:rPr>
+        <w:spacing w:after="0" w:line="240" w:lineRule="auto"/>
+        <w:ind w:left="708"/>
+      </w:pPr>
+      <w:r>
+        <w:t xml:space="preserve">Faça um programa que leia um número inteiro </w:t>
+      </w:r>
+      <w:r>
+        <w:t>e mostre na tela o seu sucessor e seu antecessor.</w:t>
+      </w:r>
+    </w:p>
+    <w:p>
+      <w:pPr>
+        <w:spacing w:before="100" w:beforeAutospacing="1" w:after="0" w:line="240" w:lineRule="auto"/>
+        <w:ind w:left="708"/>
+        <w:rPr>
+          <w:b/>
+          <w:bCs/>
+          <w:i/>
+          <w:iCs/>
+        </w:rPr>
+      </w:pPr>
+      <w:r>
+        <w:rPr>
+          <w:b/>
+          <w:bCs/>
           <w:i/>
           <w:iCs/>
         </w:rPr>
@@ -201,14 +313,28 @@
     </w:p>
     <w:p>
       <w:pPr>
-        <w:ind w:left="708"/>
-        <w:rPr>
-          <w:i/>
-          <w:iCs/>
-        </w:rPr>
-      </w:pPr>
-      <w:r>
-        <w:rPr>
+        <w:spacing w:after="0" w:line="240" w:lineRule="auto"/>
+        <w:ind w:left="708"/>
+      </w:pPr>
+      <w:r>
+        <w:t>Crie um algoritmo que leia um número e mostre o seu dobro, triplo e raiz quadrada.</w:t>
+      </w:r>
+    </w:p>
+    <w:p>
+      <w:pPr>
+        <w:spacing w:before="100" w:beforeAutospacing="1" w:after="0" w:line="240" w:lineRule="auto"/>
+        <w:ind w:left="708"/>
+        <w:rPr>
+          <w:b/>
+          <w:bCs/>
+          <w:i/>
+          <w:iCs/>
+        </w:rPr>
+      </w:pPr>
+      <w:r>
+        <w:rPr>
+          <w:b/>
+          <w:bCs/>
           <w:i/>
           <w:iCs/>
         </w:rPr>
@@ -217,14 +343,28 @@
     </w:p>
     <w:p>
       <w:pPr>
-        <w:ind w:left="708"/>
-        <w:rPr>
-          <w:i/>
-          <w:iCs/>
-        </w:rPr>
-      </w:pPr>
-      <w:r>
-        <w:rPr>
+        <w:spacing w:after="0" w:line="240" w:lineRule="auto"/>
+        <w:ind w:left="708"/>
+      </w:pPr>
+      <w:r>
+        <w:t>Desenvolva um programa que leia as duas notas de um aluno, calcule e mostre a sua média.</w:t>
+      </w:r>
+    </w:p>
+    <w:p>
+      <w:pPr>
+        <w:spacing w:before="100" w:beforeAutospacing="1" w:after="0" w:line="240" w:lineRule="auto"/>
+        <w:ind w:left="708"/>
+        <w:rPr>
+          <w:b/>
+          <w:bCs/>
+          <w:i/>
+          <w:iCs/>
+        </w:rPr>
+      </w:pPr>
+      <w:r>
+        <w:rPr>
+          <w:b/>
+          <w:bCs/>
           <w:i/>
           <w:iCs/>
         </w:rPr>
@@ -233,30 +373,76 @@
     </w:p>
     <w:p>
       <w:pPr>
-        <w:ind w:left="708"/>
-        <w:rPr>
-          <w:i/>
-          <w:iCs/>
-        </w:rPr>
-      </w:pPr>
-      <w:r>
-        <w:rPr>
-          <w:i/>
-          <w:iCs/>
-        </w:rPr>
-        <w:t>Exercício Python #009 - Tabuada</w:t>
-      </w:r>
-    </w:p>
-    <w:p>
-      <w:pPr>
-        <w:ind w:left="708"/>
-        <w:rPr>
-          <w:i/>
-          <w:iCs/>
-        </w:rPr>
-      </w:pPr>
-      <w:r>
-        <w:rPr>
+        <w:spacing w:after="0" w:line="240" w:lineRule="auto"/>
+        <w:ind w:left="708"/>
+      </w:pPr>
+      <w:r>
+        <w:t>Escreva um programa que leia um valor em metros e o exiba convertido em centímetros e milímetros.</w:t>
+      </w:r>
+    </w:p>
+    <w:p>
+      <w:pPr>
+        <w:spacing w:before="100" w:beforeAutospacing="1" w:after="0" w:line="240" w:lineRule="auto"/>
+        <w:ind w:left="708"/>
+        <w:rPr>
+          <w:b/>
+          <w:bCs/>
+          <w:i/>
+          <w:iCs/>
+        </w:rPr>
+      </w:pPr>
+      <w:r>
+        <w:rPr>
+          <w:b/>
+          <w:bCs/>
+          <w:i/>
+          <w:iCs/>
+        </w:rPr>
+        <w:t xml:space="preserve">Exercício Python #009 </w:t>
+      </w:r>
+      <w:r>
+        <w:rPr>
+          <w:b/>
+          <w:bCs/>
+          <w:i/>
+          <w:iCs/>
+        </w:rPr>
+        <w:t>–</w:t>
+      </w:r>
+      <w:r>
+        <w:rPr>
+          <w:b/>
+          <w:bCs/>
+          <w:i/>
+          <w:iCs/>
+        </w:rPr>
+        <w:t xml:space="preserve"> Tabuada</w:t>
+      </w:r>
+    </w:p>
+    <w:p>
+      <w:pPr>
+        <w:spacing w:after="0" w:line="240" w:lineRule="auto"/>
+        <w:ind w:left="708"/>
+      </w:pPr>
+      <w:r>
+        <w:t>Faça um programa que leia um número inteiro qualquer e mostre na tela a sua tabuada.</w:t>
+      </w:r>
+    </w:p>
+    <w:p>
+      <w:pPr>
+        <w:spacing w:before="100" w:beforeAutospacing="1" w:after="0" w:line="240" w:lineRule="auto"/>
+        <w:ind w:left="708"/>
+        <w:rPr>
+          <w:b/>
+          <w:bCs/>
+          <w:i/>
+          <w:iCs/>
+        </w:rPr>
+      </w:pPr>
+      <w:r>
+        <w:rPr>
+          <w:b/>
+          <w:bCs/>
           <w:i/>
           <w:iCs/>
         </w:rPr>
@@ -265,30 +451,68 @@
     </w:p>
     <w:p>
       <w:pPr>
-        <w:ind w:left="708"/>
-        <w:rPr>
-          <w:i/>
-          <w:iCs/>
-        </w:rPr>
-      </w:pPr>
-      <w:r>
-        <w:rPr>
-          <w:i/>
-          <w:iCs/>
-        </w:rPr>
+        <w:spacing w:after="0" w:line="240" w:lineRule="auto"/>
+        <w:ind w:left="708"/>
+      </w:pPr>
+      <w:r>
+        <w:t>Crie um programa que leia quanto dinheiro uma pessoa tem na carteira e mostre quantos Dólares ela pode comprar.</w:t>
+      </w:r>
+    </w:p>
+    <w:p>
+      <w:pPr>
+        <w:spacing w:before="100" w:beforeAutospacing="1" w:after="0" w:line="240" w:lineRule="auto"/>
+        <w:ind w:left="708"/>
+        <w:rPr>
+          <w:b/>
+          <w:bCs/>
+          <w:i/>
+          <w:iCs/>
+        </w:rPr>
+      </w:pPr>
+      <w:r>
+        <w:rPr>
+          <w:b/>
+          <w:bCs/>
+          <w:i/>
+          <w:iCs/>
+        </w:rPr>
+        <w:lastRenderedPageBreak/>
         <w:t>Exercício Python #011 - Pintando Parede</w:t>
       </w:r>
     </w:p>
     <w:p>
       <w:pPr>
-        <w:ind w:left="708"/>
-        <w:rPr>
-          <w:i/>
-          <w:iCs/>
-        </w:rPr>
-      </w:pPr>
-      <w:r>
-        <w:rPr>
+        <w:spacing w:after="0" w:line="240" w:lineRule="auto"/>
+        <w:ind w:left="708"/>
+      </w:pPr>
+      <w:r>
+        <w:t>Faça um programa que leia a largura e a altura de um</w:t>
+      </w:r>
+      <w:r>
+        <w:t xml:space="preserve">a </w:t>
+      </w:r>
+      <w:r>
+        <w:t>parede em metros, calcule a sua área e a quantidade de tinta necessária para pintá-la, sabendo que cada litro de tinta, pinta uma área de 2m</w:t>
+      </w:r>
+      <w:r>
+        <w:t>².</w:t>
+      </w:r>
+    </w:p>
+    <w:p>
+      <w:pPr>
+        <w:spacing w:before="100" w:beforeAutospacing="1" w:after="0" w:line="240" w:lineRule="auto"/>
+        <w:ind w:left="708"/>
+        <w:rPr>
+          <w:b/>
+          <w:bCs/>
+          <w:i/>
+          <w:iCs/>
+        </w:rPr>
+      </w:pPr>
+      <w:r>
+        <w:rPr>
+          <w:b/>
+          <w:bCs/>
           <w:i/>
           <w:iCs/>
         </w:rPr>
@@ -297,14 +521,28 @@
     </w:p>
     <w:p>
       <w:pPr>
-        <w:ind w:left="708"/>
-        <w:rPr>
-          <w:i/>
-          <w:iCs/>
-        </w:rPr>
-      </w:pPr>
-      <w:r>
-        <w:rPr>
+        <w:spacing w:after="0" w:line="240" w:lineRule="auto"/>
+        <w:ind w:left="708"/>
+      </w:pPr>
+      <w:r>
+        <w:t>Faça um algoritmo que leia o preço de um produto e mostre seu novo preço, com 5% de desconto.</w:t>
+      </w:r>
+    </w:p>
+    <w:p>
+      <w:pPr>
+        <w:spacing w:before="100" w:beforeAutospacing="1" w:after="0" w:line="240" w:lineRule="auto"/>
+        <w:ind w:left="708"/>
+        <w:rPr>
+          <w:b/>
+          <w:bCs/>
+          <w:i/>
+          <w:iCs/>
+        </w:rPr>
+      </w:pPr>
+      <w:r>
+        <w:rPr>
+          <w:b/>
+          <w:bCs/>
           <w:i/>
           <w:iCs/>
         </w:rPr>
@@ -313,14 +551,31 @@
     </w:p>
     <w:p>
       <w:pPr>
-        <w:ind w:left="708"/>
-        <w:rPr>
-          <w:i/>
-          <w:iCs/>
-        </w:rPr>
-      </w:pPr>
-      <w:r>
-        <w:rPr>
+        <w:spacing w:after="0" w:line="240" w:lineRule="auto"/>
+        <w:ind w:left="708"/>
+      </w:pPr>
+      <w:r>
+        <w:t>Faça um algoritmo que leia o s</w:t>
+      </w:r>
+      <w:r>
+        <w:t>alário de um funcionário e mostre seu novo salário, com 15% de aumento.</w:t>
+      </w:r>
+    </w:p>
+    <w:p>
+      <w:pPr>
+        <w:spacing w:before="100" w:beforeAutospacing="1" w:after="0" w:line="240" w:lineRule="auto"/>
+        <w:ind w:left="708"/>
+        <w:rPr>
+          <w:b/>
+          <w:bCs/>
+          <w:i/>
+          <w:iCs/>
+        </w:rPr>
+      </w:pPr>
+      <w:r>
+        <w:rPr>
+          <w:b/>
+          <w:bCs/>
           <w:i/>
           <w:iCs/>
         </w:rPr>
@@ -329,14 +584,36 @@
     </w:p>
     <w:p>
       <w:pPr>
-        <w:ind w:left="708"/>
-        <w:rPr>
-          <w:i/>
-          <w:iCs/>
-        </w:rPr>
-      </w:pPr>
-      <w:r>
-        <w:rPr>
+        <w:spacing w:after="0" w:line="240" w:lineRule="auto"/>
+        <w:ind w:left="708"/>
+      </w:pPr>
+      <w:r>
+        <w:t xml:space="preserve">Escreva um programa que converta uma temperatura digitada em °C e converta para </w:t>
+      </w:r>
+      <w:proofErr w:type="spellStart"/>
+      <w:r>
+        <w:t>°F</w:t>
+      </w:r>
+      <w:proofErr w:type="spellEnd"/>
+      <w:r>
+        <w:t>.</w:t>
+      </w:r>
+    </w:p>
+    <w:p>
+      <w:pPr>
+        <w:spacing w:before="100" w:beforeAutospacing="1" w:after="0" w:line="240" w:lineRule="auto"/>
+        <w:ind w:left="708"/>
+        <w:rPr>
+          <w:b/>
+          <w:bCs/>
+          <w:i/>
+          <w:iCs/>
+        </w:rPr>
+      </w:pPr>
+      <w:r>
+        <w:rPr>
+          <w:b/>
+          <w:bCs/>
           <w:i/>
           <w:iCs/>
         </w:rPr>
@@ -345,6 +622,16 @@
     </w:p>
     <w:p>
       <w:pPr>
+        <w:spacing w:after="0" w:line="240" w:lineRule="auto"/>
+        <w:ind w:left="708"/>
+      </w:pPr>
+      <w:r>
+        <w:t>Escreva um programa que pergunte a quantidade de Km percorridos por um carro alugado e a quantidade de dias pelos quais ele foi alugado. Calcule o preço a pagar, sabendo que o carro custa R$60 por dia e R$0,15 por Km rodado.</w:t>
+      </w:r>
+    </w:p>
+    <w:p>
+      <w:pPr>
+        <w:spacing w:before="100" w:beforeAutospacing="1" w:after="100" w:afterAutospacing="1" w:line="240" w:lineRule="auto"/>
         <w:rPr>
           <w:b/>
           <w:bCs/>
@@ -359,20 +646,28 @@
       </w:r>
     </w:p>
     <w:p>
+      <w:pPr>
+        <w:spacing w:before="100" w:beforeAutospacing="1" w:after="0" w:line="240" w:lineRule="auto"/>
+      </w:pPr>
       <w:r>
         <w:t>Curso Python #08 - Utilizando Módulos</w:t>
       </w:r>
     </w:p>
     <w:p>
       <w:pPr>
-        <w:ind w:left="708"/>
-        <w:rPr>
-          <w:i/>
-          <w:iCs/>
-        </w:rPr>
-      </w:pPr>
-      <w:r>
-        <w:rPr>
+        <w:spacing w:before="100" w:beforeAutospacing="1" w:after="0" w:line="240" w:lineRule="auto"/>
+        <w:ind w:left="709"/>
+        <w:rPr>
+          <w:b/>
+          <w:bCs/>
+          <w:i/>
+          <w:iCs/>
+        </w:rPr>
+      </w:pPr>
+      <w:r>
+        <w:rPr>
+          <w:b/>
+          <w:bCs/>
           <w:i/>
           <w:iCs/>
         </w:rPr>
@@ -381,14 +676,19 @@
     </w:p>
     <w:p>
       <w:pPr>
-        <w:ind w:left="708"/>
-        <w:rPr>
-          <w:i/>
-          <w:iCs/>
-        </w:rPr>
-      </w:pPr>
-      <w:r>
-        <w:rPr>
+        <w:spacing w:before="100" w:beforeAutospacing="1" w:after="0" w:line="240" w:lineRule="auto"/>
+        <w:ind w:left="709"/>
+        <w:rPr>
+          <w:b/>
+          <w:bCs/>
+          <w:i/>
+          <w:iCs/>
+        </w:rPr>
+      </w:pPr>
+      <w:r>
+        <w:rPr>
+          <w:b/>
+          <w:bCs/>
           <w:i/>
           <w:iCs/>
         </w:rPr>
@@ -397,14 +697,19 @@
     </w:p>
     <w:p>
       <w:pPr>
-        <w:ind w:left="708"/>
-        <w:rPr>
-          <w:i/>
-          <w:iCs/>
-        </w:rPr>
-      </w:pPr>
-      <w:r>
-        <w:rPr>
+        <w:spacing w:before="100" w:beforeAutospacing="1" w:after="0" w:line="240" w:lineRule="auto"/>
+        <w:ind w:left="709"/>
+        <w:rPr>
+          <w:b/>
+          <w:bCs/>
+          <w:i/>
+          <w:iCs/>
+        </w:rPr>
+      </w:pPr>
+      <w:r>
+        <w:rPr>
+          <w:b/>
+          <w:bCs/>
           <w:i/>
           <w:iCs/>
         </w:rPr>
@@ -413,14 +718,19 @@
     </w:p>
     <w:p>
       <w:pPr>
-        <w:ind w:left="708"/>
-        <w:rPr>
-          <w:i/>
-          <w:iCs/>
-        </w:rPr>
-      </w:pPr>
-      <w:r>
-        <w:rPr>
+        <w:spacing w:before="100" w:beforeAutospacing="1" w:after="0" w:line="240" w:lineRule="auto"/>
+        <w:ind w:left="709"/>
+        <w:rPr>
+          <w:b/>
+          <w:bCs/>
+          <w:i/>
+          <w:iCs/>
+        </w:rPr>
+      </w:pPr>
+      <w:r>
+        <w:rPr>
+          <w:b/>
+          <w:bCs/>
           <w:i/>
           <w:iCs/>
         </w:rPr>
@@ -429,31 +739,40 @@
     </w:p>
     <w:p>
       <w:pPr>
-        <w:ind w:left="708"/>
-        <w:rPr>
-          <w:i/>
-          <w:iCs/>
-        </w:rPr>
-      </w:pPr>
-      <w:r>
-        <w:rPr>
-          <w:i/>
-          <w:iCs/>
-        </w:rPr>
-        <w:lastRenderedPageBreak/>
+        <w:spacing w:before="100" w:beforeAutospacing="1" w:after="0" w:line="240" w:lineRule="auto"/>
+        <w:ind w:left="709"/>
+        <w:rPr>
+          <w:b/>
+          <w:bCs/>
+          <w:i/>
+          <w:iCs/>
+        </w:rPr>
+      </w:pPr>
+      <w:r>
+        <w:rPr>
+          <w:b/>
+          <w:bCs/>
+          <w:i/>
+          <w:iCs/>
+        </w:rPr>
         <w:t>Exercício Python #020 - Sorteando uma ordem na lista</w:t>
       </w:r>
     </w:p>
     <w:p>
       <w:pPr>
-        <w:ind w:left="708"/>
-        <w:rPr>
-          <w:i/>
-          <w:iCs/>
-        </w:rPr>
-      </w:pPr>
-      <w:r>
-        <w:rPr>
+        <w:spacing w:before="100" w:beforeAutospacing="1" w:after="0" w:line="240" w:lineRule="auto"/>
+        <w:ind w:left="709"/>
+        <w:rPr>
+          <w:b/>
+          <w:bCs/>
+          <w:i/>
+          <w:iCs/>
+        </w:rPr>
+      </w:pPr>
+      <w:r>
+        <w:rPr>
+          <w:b/>
+          <w:bCs/>
           <w:i/>
           <w:iCs/>
         </w:rPr>
@@ -461,20 +780,28 @@
       </w:r>
     </w:p>
     <w:p>
+      <w:pPr>
+        <w:spacing w:before="100" w:beforeAutospacing="1" w:after="0" w:line="240" w:lineRule="auto"/>
+      </w:pPr>
       <w:r>
         <w:t>Curso Python #09 - Manipulando Texto</w:t>
       </w:r>
     </w:p>
     <w:p>
       <w:pPr>
-        <w:ind w:left="708"/>
-        <w:rPr>
-          <w:i/>
-          <w:iCs/>
-        </w:rPr>
-      </w:pPr>
-      <w:r>
-        <w:rPr>
+        <w:spacing w:before="100" w:beforeAutospacing="1" w:after="0" w:line="240" w:lineRule="auto"/>
+        <w:ind w:left="709"/>
+        <w:rPr>
+          <w:b/>
+          <w:bCs/>
+          <w:i/>
+          <w:iCs/>
+        </w:rPr>
+      </w:pPr>
+      <w:r>
+        <w:rPr>
+          <w:b/>
+          <w:bCs/>
           <w:i/>
           <w:iCs/>
         </w:rPr>
@@ -483,14 +810,19 @@
     </w:p>
     <w:p>
       <w:pPr>
-        <w:ind w:left="708"/>
-        <w:rPr>
-          <w:i/>
-          <w:iCs/>
-        </w:rPr>
-      </w:pPr>
-      <w:r>
-        <w:rPr>
+        <w:spacing w:before="100" w:beforeAutospacing="1" w:after="0" w:line="240" w:lineRule="auto"/>
+        <w:ind w:left="709"/>
+        <w:rPr>
+          <w:b/>
+          <w:bCs/>
+          <w:i/>
+          <w:iCs/>
+        </w:rPr>
+      </w:pPr>
+      <w:r>
+        <w:rPr>
+          <w:b/>
+          <w:bCs/>
           <w:i/>
           <w:iCs/>
         </w:rPr>
@@ -499,14 +831,19 @@
     </w:p>
     <w:p>
       <w:pPr>
-        <w:ind w:left="708"/>
-        <w:rPr>
-          <w:i/>
-          <w:iCs/>
-        </w:rPr>
-      </w:pPr>
-      <w:r>
-        <w:rPr>
+        <w:spacing w:before="100" w:beforeAutospacing="1" w:after="0" w:line="240" w:lineRule="auto"/>
+        <w:ind w:left="709"/>
+        <w:rPr>
+          <w:b/>
+          <w:bCs/>
+          <w:i/>
+          <w:iCs/>
+        </w:rPr>
+      </w:pPr>
+      <w:r>
+        <w:rPr>
+          <w:b/>
+          <w:bCs/>
           <w:i/>
           <w:iCs/>
         </w:rPr>
@@ -515,14 +852,19 @@
     </w:p>
     <w:p>
       <w:pPr>
-        <w:ind w:left="708"/>
-        <w:rPr>
-          <w:i/>
-          <w:iCs/>
-        </w:rPr>
-      </w:pPr>
-      <w:r>
-        <w:rPr>
+        <w:spacing w:before="100" w:beforeAutospacing="1" w:after="0" w:line="240" w:lineRule="auto"/>
+        <w:ind w:left="709"/>
+        <w:rPr>
+          <w:b/>
+          <w:bCs/>
+          <w:i/>
+          <w:iCs/>
+        </w:rPr>
+      </w:pPr>
+      <w:r>
+        <w:rPr>
+          <w:b/>
+          <w:bCs/>
           <w:i/>
           <w:iCs/>
         </w:rPr>
@@ -531,6 +873,8 @@
       <w:proofErr w:type="spellStart"/>
       <w:r>
         <w:rPr>
+          <w:b/>
+          <w:bCs/>
           <w:i/>
           <w:iCs/>
         </w:rPr>
@@ -539,6 +883,8 @@
       <w:proofErr w:type="spellEnd"/>
       <w:r>
         <w:rPr>
+          <w:b/>
+          <w:bCs/>
           <w:i/>
           <w:iCs/>
         </w:rPr>
@@ -547,14 +893,19 @@
     </w:p>
     <w:p>
       <w:pPr>
-        <w:ind w:left="708"/>
-        <w:rPr>
-          <w:i/>
-          <w:iCs/>
-        </w:rPr>
-      </w:pPr>
-      <w:r>
-        <w:rPr>
+        <w:spacing w:before="100" w:beforeAutospacing="1" w:after="0" w:line="240" w:lineRule="auto"/>
+        <w:ind w:left="709"/>
+        <w:rPr>
+          <w:b/>
+          <w:bCs/>
+          <w:i/>
+          <w:iCs/>
+        </w:rPr>
+      </w:pPr>
+      <w:r>
+        <w:rPr>
+          <w:b/>
+          <w:bCs/>
           <w:i/>
           <w:iCs/>
         </w:rPr>
@@ -563,6 +914,8 @@
       <w:proofErr w:type="spellStart"/>
       <w:r>
         <w:rPr>
+          <w:b/>
+          <w:bCs/>
           <w:i/>
           <w:iCs/>
         </w:rPr>
@@ -572,14 +925,19 @@
     </w:p>
     <w:p>
       <w:pPr>
-        <w:ind w:left="708"/>
-        <w:rPr>
-          <w:i/>
-          <w:iCs/>
-        </w:rPr>
-      </w:pPr>
-      <w:r>
-        <w:rPr>
+        <w:spacing w:before="100" w:beforeAutospacing="1" w:after="0" w:line="240" w:lineRule="auto"/>
+        <w:ind w:left="709"/>
+        <w:rPr>
+          <w:b/>
+          <w:bCs/>
+          <w:i/>
+          <w:iCs/>
+        </w:rPr>
+      </w:pPr>
+      <w:r>
+        <w:rPr>
+          <w:b/>
+          <w:bCs/>
           <w:i/>
           <w:iCs/>
         </w:rPr>
@@ -588,6 +946,7 @@
     </w:p>
     <w:p>
       <w:pPr>
+        <w:spacing w:before="100" w:beforeAutospacing="1" w:after="100" w:afterAutospacing="1" w:line="240" w:lineRule="auto"/>
         <w:rPr>
           <w:b/>
           <w:bCs/>
@@ -636,20 +995,29 @@
       </w:r>
     </w:p>
     <w:p>
-      <w:r>
+      <w:pPr>
+        <w:spacing w:before="100" w:beforeAutospacing="1" w:after="0" w:line="240" w:lineRule="auto"/>
+      </w:pPr>
+      <w:r>
+        <w:lastRenderedPageBreak/>
         <w:t>Curso Python #10 - Condições (Parte 1)</w:t>
       </w:r>
     </w:p>
     <w:p>
       <w:pPr>
-        <w:ind w:left="708"/>
-        <w:rPr>
-          <w:i/>
-          <w:iCs/>
-        </w:rPr>
-      </w:pPr>
-      <w:r>
-        <w:rPr>
+        <w:spacing w:before="100" w:beforeAutospacing="1" w:after="0" w:line="240" w:lineRule="auto"/>
+        <w:ind w:left="709"/>
+        <w:rPr>
+          <w:b/>
+          <w:bCs/>
+          <w:i/>
+          <w:iCs/>
+        </w:rPr>
+      </w:pPr>
+      <w:r>
+        <w:rPr>
+          <w:b/>
+          <w:bCs/>
           <w:i/>
           <w:iCs/>
         </w:rPr>
@@ -658,14 +1026,19 @@
     </w:p>
     <w:p>
       <w:pPr>
-        <w:ind w:left="708"/>
-        <w:rPr>
-          <w:i/>
-          <w:iCs/>
-        </w:rPr>
-      </w:pPr>
-      <w:r>
-        <w:rPr>
+        <w:spacing w:before="100" w:beforeAutospacing="1" w:after="0" w:line="240" w:lineRule="auto"/>
+        <w:ind w:left="709"/>
+        <w:rPr>
+          <w:b/>
+          <w:bCs/>
+          <w:i/>
+          <w:iCs/>
+        </w:rPr>
+      </w:pPr>
+      <w:r>
+        <w:rPr>
+          <w:b/>
+          <w:bCs/>
           <w:i/>
           <w:iCs/>
         </w:rPr>
@@ -674,14 +1047,19 @@
     </w:p>
     <w:p>
       <w:pPr>
-        <w:ind w:left="708"/>
-        <w:rPr>
-          <w:i/>
-          <w:iCs/>
-        </w:rPr>
-      </w:pPr>
-      <w:r>
-        <w:rPr>
+        <w:spacing w:before="100" w:beforeAutospacing="1" w:after="0" w:line="240" w:lineRule="auto"/>
+        <w:ind w:left="709"/>
+        <w:rPr>
+          <w:b/>
+          <w:bCs/>
+          <w:i/>
+          <w:iCs/>
+        </w:rPr>
+      </w:pPr>
+      <w:r>
+        <w:rPr>
+          <w:b/>
+          <w:bCs/>
           <w:i/>
           <w:iCs/>
         </w:rPr>
@@ -690,14 +1068,19 @@
     </w:p>
     <w:p>
       <w:pPr>
-        <w:ind w:left="708"/>
-        <w:rPr>
-          <w:i/>
-          <w:iCs/>
-        </w:rPr>
-      </w:pPr>
-      <w:r>
-        <w:rPr>
+        <w:spacing w:before="100" w:beforeAutospacing="1" w:after="0" w:line="240" w:lineRule="auto"/>
+        <w:ind w:left="709"/>
+        <w:rPr>
+          <w:b/>
+          <w:bCs/>
+          <w:i/>
+          <w:iCs/>
+        </w:rPr>
+      </w:pPr>
+      <w:r>
+        <w:rPr>
+          <w:b/>
+          <w:bCs/>
           <w:i/>
           <w:iCs/>
         </w:rPr>
@@ -706,14 +1089,19 @@
     </w:p>
     <w:p>
       <w:pPr>
-        <w:ind w:left="708"/>
-        <w:rPr>
-          <w:i/>
-          <w:iCs/>
-        </w:rPr>
-      </w:pPr>
-      <w:r>
-        <w:rPr>
+        <w:spacing w:before="100" w:beforeAutospacing="1" w:after="0" w:line="240" w:lineRule="auto"/>
+        <w:ind w:left="709"/>
+        <w:rPr>
+          <w:b/>
+          <w:bCs/>
+          <w:i/>
+          <w:iCs/>
+        </w:rPr>
+      </w:pPr>
+      <w:r>
+        <w:rPr>
+          <w:b/>
+          <w:bCs/>
           <w:i/>
           <w:iCs/>
         </w:rPr>
@@ -722,14 +1110,19 @@
     </w:p>
     <w:p>
       <w:pPr>
-        <w:ind w:left="708"/>
-        <w:rPr>
-          <w:i/>
-          <w:iCs/>
-        </w:rPr>
-      </w:pPr>
-      <w:r>
-        <w:rPr>
+        <w:spacing w:before="100" w:beforeAutospacing="1" w:after="0" w:line="240" w:lineRule="auto"/>
+        <w:ind w:left="709"/>
+        <w:rPr>
+          <w:b/>
+          <w:bCs/>
+          <w:i/>
+          <w:iCs/>
+        </w:rPr>
+      </w:pPr>
+      <w:r>
+        <w:rPr>
+          <w:b/>
+          <w:bCs/>
           <w:i/>
           <w:iCs/>
         </w:rPr>
@@ -738,14 +1131,19 @@
     </w:p>
     <w:p>
       <w:pPr>
-        <w:ind w:left="708"/>
-        <w:rPr>
-          <w:i/>
-          <w:iCs/>
-        </w:rPr>
-      </w:pPr>
-      <w:r>
-        <w:rPr>
+        <w:spacing w:before="100" w:beforeAutospacing="1" w:after="0" w:line="240" w:lineRule="auto"/>
+        <w:ind w:left="709"/>
+        <w:rPr>
+          <w:b/>
+          <w:bCs/>
+          <w:i/>
+          <w:iCs/>
+        </w:rPr>
+      </w:pPr>
+      <w:r>
+        <w:rPr>
+          <w:b/>
+          <w:bCs/>
           <w:i/>
           <w:iCs/>
         </w:rPr>
@@ -754,14 +1152,19 @@
     </w:p>
     <w:p>
       <w:pPr>
-        <w:ind w:left="708"/>
-        <w:rPr>
-          <w:i/>
-          <w:iCs/>
-        </w:rPr>
-      </w:pPr>
-      <w:r>
-        <w:rPr>
+        <w:spacing w:before="100" w:beforeAutospacing="1" w:after="0" w:line="240" w:lineRule="auto"/>
+        <w:ind w:left="709"/>
+        <w:rPr>
+          <w:b/>
+          <w:bCs/>
+          <w:i/>
+          <w:iCs/>
+        </w:rPr>
+      </w:pPr>
+      <w:r>
+        <w:rPr>
+          <w:b/>
+          <w:bCs/>
           <w:i/>
           <w:iCs/>
         </w:rPr>
@@ -770,6 +1173,7 @@
     </w:p>
     <w:p>
       <w:pPr>
+        <w:spacing w:before="100" w:beforeAutospacing="1" w:after="100" w:afterAutospacing="1" w:line="240" w:lineRule="auto"/>
         <w:rPr>
           <w:b/>
           <w:bCs/>
@@ -784,13 +1188,16 @@
       </w:r>
     </w:p>
     <w:p>
+      <w:pPr>
+        <w:spacing w:before="100" w:beforeAutospacing="1" w:after="0" w:line="240" w:lineRule="auto"/>
+      </w:pPr>
       <w:r>
         <w:t>Curso Python #11 - Cores no Terminal</w:t>
       </w:r>
     </w:p>
     <w:sectPr>
       <w:pgSz w:w="11906" w:h="16838"/>
-      <w:pgMar w:top="1417" w:right="1701" w:bottom="1417" w:left="1701" w:header="708" w:footer="708" w:gutter="0"/>
+      <w:pgMar w:top="1440" w:right="1080" w:bottom="1440" w:left="1080" w:header="708" w:footer="708" w:gutter="0"/>
       <w:cols w:space="708"/>
       <w:docGrid w:linePitch="360"/>
     </w:sectPr>

</xml_diff>

<commit_message>
Exercídios 16, 17 e 18
Conclusão dos exercícios 16, 17 e 18.
Atualização da lista de exercícios.
</commit_message>
<xml_diff>
--- a/Python3/Curso de Python 3 - Mundo 1 Fundamentos.docx
+++ b/Python3/Curso de Python 3 - Mundo 1 Fundamentos.docx
@@ -81,15 +81,7 @@
         <w:spacing w:before="100" w:beforeAutospacing="1" w:after="0" w:line="240" w:lineRule="auto"/>
       </w:pPr>
       <w:r>
-        <w:t xml:space="preserve">Curso Python #05 - Instalando o </w:t>
-      </w:r>
-      <w:proofErr w:type="spellStart"/>
-      <w:r>
-        <w:t>PyCharm</w:t>
-      </w:r>
-      <w:proofErr w:type="spellEnd"/>
-      <w:r>
-        <w:t xml:space="preserve"> e o QPython3</w:t>
+        <w:t>Curso Python #05 - Instalando o PyCharm e o QPython3</w:t>
       </w:r>
     </w:p>
     <w:p>
@@ -588,294 +580,289 @@
         <w:ind w:left="708"/>
       </w:pPr>
       <w:r>
-        <w:t xml:space="preserve">Escreva um programa que converta uma temperatura digitada em °C e converta para </w:t>
-      </w:r>
-      <w:proofErr w:type="spellStart"/>
-      <w:r>
-        <w:t>°F</w:t>
-      </w:r>
-      <w:proofErr w:type="spellEnd"/>
+        <w:t>Escreva um programa que converta uma temperatura digitada em °C e converta para °F.</w:t>
+      </w:r>
+    </w:p>
+    <w:p>
+      <w:pPr>
+        <w:spacing w:before="100" w:beforeAutospacing="1" w:after="0" w:line="240" w:lineRule="auto"/>
+        <w:ind w:left="708"/>
+        <w:rPr>
+          <w:b/>
+          <w:bCs/>
+          <w:i/>
+          <w:iCs/>
+        </w:rPr>
+      </w:pPr>
+      <w:r>
+        <w:rPr>
+          <w:b/>
+          <w:bCs/>
+          <w:i/>
+          <w:iCs/>
+        </w:rPr>
+        <w:t>Exercício Python #015 - Aluguel de Carros</w:t>
+      </w:r>
+    </w:p>
+    <w:p>
+      <w:pPr>
+        <w:spacing w:after="0" w:line="240" w:lineRule="auto"/>
+        <w:ind w:left="708"/>
+      </w:pPr>
+      <w:r>
+        <w:t>Escreva um programa que pergunte a quantidade de Km percorridos por um carro alugado e a quantidade de dias pelos quais ele foi alugado. Calcule o preço a pagar, sabendo que o carro custa R$60 por dia e R$0,15 por Km rodado.</w:t>
+      </w:r>
+    </w:p>
+    <w:p>
+      <w:pPr>
+        <w:spacing w:before="100" w:beforeAutospacing="1" w:after="100" w:afterAutospacing="1" w:line="240" w:lineRule="auto"/>
+        <w:rPr>
+          <w:b/>
+          <w:bCs/>
+        </w:rPr>
+      </w:pPr>
+      <w:r>
+        <w:rPr>
+          <w:b/>
+          <w:bCs/>
+        </w:rPr>
+        <w:t>Usando módulos do Python</w:t>
+      </w:r>
+    </w:p>
+    <w:p>
+      <w:pPr>
+        <w:spacing w:before="100" w:beforeAutospacing="1" w:after="0" w:line="240" w:lineRule="auto"/>
+      </w:pPr>
+      <w:r>
+        <w:t>Curso Python #08 - Utilizando Módulos</w:t>
+      </w:r>
+    </w:p>
+    <w:p>
+      <w:pPr>
+        <w:spacing w:before="100" w:beforeAutospacing="1" w:after="0" w:line="240" w:lineRule="auto"/>
+        <w:ind w:left="709"/>
+        <w:rPr>
+          <w:b/>
+          <w:bCs/>
+          <w:i/>
+          <w:iCs/>
+        </w:rPr>
+      </w:pPr>
+      <w:r>
+        <w:rPr>
+          <w:b/>
+          <w:bCs/>
+          <w:i/>
+          <w:iCs/>
+        </w:rPr>
+        <w:t>Exercício Python #016 - Quebrando um número</w:t>
+      </w:r>
+    </w:p>
+    <w:p>
+      <w:pPr>
+        <w:spacing w:after="0" w:line="240" w:lineRule="auto"/>
+        <w:ind w:left="708"/>
+      </w:pPr>
+      <w:r>
+        <w:t xml:space="preserve">Crie um programa que leia um número real qualquer pelo teclado e mostre na tela a sua porção inteira. </w:t>
+      </w:r>
+      <w:r>
+        <w:rPr>
+          <w:i/>
+          <w:iCs/>
+        </w:rPr>
+        <w:t>Exemplo: Digite o número: 6.127. O número 6.127 tem a parte inteira 6.</w:t>
+      </w:r>
+    </w:p>
+    <w:p>
+      <w:pPr>
+        <w:spacing w:before="100" w:beforeAutospacing="1" w:after="0" w:line="240" w:lineRule="auto"/>
+        <w:ind w:left="709"/>
+        <w:rPr>
+          <w:b/>
+          <w:bCs/>
+          <w:i/>
+          <w:iCs/>
+        </w:rPr>
+      </w:pPr>
+      <w:r>
+        <w:rPr>
+          <w:b/>
+          <w:bCs/>
+          <w:i/>
+          <w:iCs/>
+        </w:rPr>
+        <w:t>Exercício Python #017 - Catetos e Hipotenusa</w:t>
+      </w:r>
+    </w:p>
+    <w:p>
+      <w:pPr>
+        <w:spacing w:after="0" w:line="240" w:lineRule="auto"/>
+        <w:ind w:left="709"/>
+      </w:pPr>
+      <w:r>
+        <w:t>Faça um programa que leia o comprimento do cateto oposto e do cateto adjacente de um triângulo retângulo, calcule e mostre o comprimento da hipotenusa.</w:t>
+      </w:r>
+    </w:p>
+    <w:p>
+      <w:pPr>
+        <w:spacing w:before="100" w:beforeAutospacing="1" w:after="0" w:line="240" w:lineRule="auto"/>
+        <w:ind w:left="709"/>
+        <w:rPr>
+          <w:b/>
+          <w:bCs/>
+          <w:i/>
+          <w:iCs/>
+        </w:rPr>
+      </w:pPr>
+      <w:r>
+        <w:rPr>
+          <w:b/>
+          <w:bCs/>
+          <w:i/>
+          <w:iCs/>
+        </w:rPr>
+        <w:t>Exercício Python #018 - Seno, Cosseno e Tangente</w:t>
+      </w:r>
+    </w:p>
+    <w:p>
+      <w:pPr>
+        <w:spacing w:after="0" w:line="240" w:lineRule="auto"/>
+        <w:ind w:left="709"/>
+      </w:pPr>
+      <w:r>
+        <w:t>Faça um programa que leia um ângulo qualquer e mostre na tela o valor do seno, cosseno e tangente desse ângulo.</w:t>
+      </w:r>
+    </w:p>
+    <w:p>
+      <w:pPr>
+        <w:spacing w:before="100" w:beforeAutospacing="1" w:after="0" w:line="240" w:lineRule="auto"/>
+        <w:ind w:left="709"/>
+        <w:rPr>
+          <w:b/>
+          <w:bCs/>
+          <w:i/>
+          <w:iCs/>
+        </w:rPr>
+      </w:pPr>
+      <w:r>
+        <w:rPr>
+          <w:b/>
+          <w:bCs/>
+          <w:i/>
+          <w:iCs/>
+        </w:rPr>
+        <w:t>Exercício Python #019 - Sorteando um item na lista</w:t>
+      </w:r>
+    </w:p>
+    <w:p>
+      <w:pPr>
+        <w:spacing w:after="0" w:line="240" w:lineRule="auto"/>
+        <w:ind w:left="709"/>
+      </w:pPr>
+      <w:r>
+        <w:t>Um professor quer sortear um dos seus quatro alunos para apagar o quadro. Faça um programa que ajude ele, lendo o nome deles e escrevendo o nome do escolhido.</w:t>
+      </w:r>
+    </w:p>
+    <w:p>
+      <w:pPr>
+        <w:spacing w:before="100" w:beforeAutospacing="1" w:after="0" w:line="240" w:lineRule="auto"/>
+        <w:ind w:left="709"/>
+        <w:rPr>
+          <w:b/>
+          <w:bCs/>
+          <w:i/>
+          <w:iCs/>
+        </w:rPr>
+      </w:pPr>
+      <w:r>
+        <w:rPr>
+          <w:b/>
+          <w:bCs/>
+          <w:i/>
+          <w:iCs/>
+        </w:rPr>
+        <w:t>Exercício Python #020 - Sorteando uma ordem na lista</w:t>
+      </w:r>
+    </w:p>
+    <w:p>
+      <w:pPr>
+        <w:spacing w:after="0" w:line="240" w:lineRule="auto"/>
+        <w:ind w:left="709"/>
+      </w:pPr>
+      <w:r>
+        <w:t>O mesmo professor do desafio anterior quer sortear a ordem de apresentação de trabalhos dos alunos. Faça um programa que leia o nome dos quatro alunos e mostre a ordem sorteada.</w:t>
+      </w:r>
+    </w:p>
+    <w:p>
+      <w:pPr>
+        <w:spacing w:before="100" w:beforeAutospacing="1" w:after="0" w:line="240" w:lineRule="auto"/>
+        <w:ind w:left="709"/>
+        <w:rPr>
+          <w:b/>
+          <w:bCs/>
+          <w:i/>
+          <w:iCs/>
+        </w:rPr>
+      </w:pPr>
+      <w:r>
+        <w:rPr>
+          <w:b/>
+          <w:bCs/>
+          <w:i/>
+          <w:iCs/>
+        </w:rPr>
+        <w:t>Exercício Python #021 - Tocando um MP3</w:t>
+      </w:r>
+    </w:p>
+    <w:p>
+      <w:pPr>
+        <w:spacing w:after="0" w:line="240" w:lineRule="auto"/>
+        <w:ind w:left="709"/>
+      </w:pPr>
+      <w:r>
+        <w:t>Faça um programa em Python que abra e reproduza o áudio de um arquivo MP3.</w:t>
+      </w:r>
+    </w:p>
+    <w:p>
+      <w:pPr>
+        <w:spacing w:before="100" w:beforeAutospacing="1" w:after="0" w:line="240" w:lineRule="auto"/>
+      </w:pPr>
+      <w:r>
+        <w:t>Curso Python #09 - Manipulando Texto</w:t>
+      </w:r>
+    </w:p>
+    <w:p>
+      <w:pPr>
+        <w:spacing w:before="100" w:beforeAutospacing="1" w:after="0" w:line="240" w:lineRule="auto"/>
+        <w:ind w:left="709"/>
+        <w:rPr>
+          <w:b/>
+          <w:bCs/>
+          <w:i/>
+          <w:iCs/>
+        </w:rPr>
+      </w:pPr>
+      <w:r>
+        <w:rPr>
+          <w:b/>
+          <w:bCs/>
+          <w:i/>
+          <w:iCs/>
+        </w:rPr>
+        <w:t>Exercício Python #022 - Analisador de Textos</w:t>
+      </w:r>
+    </w:p>
+    <w:p>
+      <w:pPr>
+        <w:spacing w:after="0" w:line="240" w:lineRule="auto"/>
+        <w:ind w:left="709"/>
+      </w:pPr>
+      <w:r>
+        <w:t>xxxxxxxxxxxxxxxxxxxxxxxxxxxxxxxxxxxxxxxxxxxxxxxxxxxxxxxxxxxxx</w:t>
+      </w:r>
       <w:r>
         <w:t>.</w:t>
-      </w:r>
-    </w:p>
-    <w:p>
-      <w:pPr>
-        <w:spacing w:before="100" w:beforeAutospacing="1" w:after="0" w:line="240" w:lineRule="auto"/>
-        <w:ind w:left="708"/>
-        <w:rPr>
-          <w:b/>
-          <w:bCs/>
-          <w:i/>
-          <w:iCs/>
-        </w:rPr>
-      </w:pPr>
-      <w:r>
-        <w:rPr>
-          <w:b/>
-          <w:bCs/>
-          <w:i/>
-          <w:iCs/>
-        </w:rPr>
-        <w:t>Exercício Python #015 - Aluguel de Carros</w:t>
-      </w:r>
-    </w:p>
-    <w:p>
-      <w:pPr>
-        <w:spacing w:after="0" w:line="240" w:lineRule="auto"/>
-        <w:ind w:left="708"/>
-      </w:pPr>
-      <w:r>
-        <w:t>Escreva um programa que pergunte a quantidade de Km percorridos por um carro alugado e a quantidade de dias pelos quais ele foi alugado. Calcule o preço a pagar, sabendo que o carro custa R$60 por dia e R$0,15 por Km rodado.</w:t>
-      </w:r>
-    </w:p>
-    <w:p>
-      <w:pPr>
-        <w:spacing w:before="100" w:beforeAutospacing="1" w:after="100" w:afterAutospacing="1" w:line="240" w:lineRule="auto"/>
-        <w:rPr>
-          <w:b/>
-          <w:bCs/>
-        </w:rPr>
-      </w:pPr>
-      <w:r>
-        <w:rPr>
-          <w:b/>
-          <w:bCs/>
-        </w:rPr>
-        <w:t>Usando módulos do Python</w:t>
-      </w:r>
-    </w:p>
-    <w:p>
-      <w:pPr>
-        <w:spacing w:before="100" w:beforeAutospacing="1" w:after="0" w:line="240" w:lineRule="auto"/>
-      </w:pPr>
-      <w:r>
-        <w:t>Curso Python #08 - Utilizando Módulos</w:t>
-      </w:r>
-    </w:p>
-    <w:p>
-      <w:pPr>
-        <w:spacing w:before="100" w:beforeAutospacing="1" w:after="0" w:line="240" w:lineRule="auto"/>
-        <w:ind w:left="709"/>
-        <w:rPr>
-          <w:b/>
-          <w:bCs/>
-          <w:i/>
-          <w:iCs/>
-        </w:rPr>
-      </w:pPr>
-      <w:r>
-        <w:rPr>
-          <w:b/>
-          <w:bCs/>
-          <w:i/>
-          <w:iCs/>
-        </w:rPr>
-        <w:t>Exercício Python #016 - Quebrando um número</w:t>
-      </w:r>
-    </w:p>
-    <w:p>
-      <w:pPr>
-        <w:spacing w:after="0" w:line="240" w:lineRule="auto"/>
-        <w:ind w:left="708"/>
-      </w:pPr>
-      <w:r>
-        <w:t xml:space="preserve">Crie um programa que leia um número real qualquer pelo teclado e mostre na tela a sua porção inteira. </w:t>
-      </w:r>
-      <w:r>
-        <w:rPr>
-          <w:i/>
-          <w:iCs/>
-        </w:rPr>
-        <w:t>Exemplo: Digite o número: 6.127. O número 6.127 tem a parte inteira 6.</w:t>
-      </w:r>
-    </w:p>
-    <w:p>
-      <w:pPr>
-        <w:spacing w:before="100" w:beforeAutospacing="1" w:after="0" w:line="240" w:lineRule="auto"/>
-        <w:ind w:left="709"/>
-        <w:rPr>
-          <w:b/>
-          <w:bCs/>
-          <w:i/>
-          <w:iCs/>
-        </w:rPr>
-      </w:pPr>
-      <w:r>
-        <w:rPr>
-          <w:b/>
-          <w:bCs/>
-          <w:i/>
-          <w:iCs/>
-        </w:rPr>
-        <w:t>Exercício Python #017 - Catetos e Hipotenusa</w:t>
-      </w:r>
-    </w:p>
-    <w:p>
-      <w:pPr>
-        <w:spacing w:after="0" w:line="240" w:lineRule="auto"/>
-        <w:ind w:left="709"/>
-      </w:pPr>
-      <w:r>
-        <w:t>Faça um programa que leia o comprimento do cateto oposto e do cateto adjacente de um triângulo retângulo, calcule e mostre o comprimento da hipotenusa.</w:t>
-      </w:r>
-    </w:p>
-    <w:p>
-      <w:pPr>
-        <w:spacing w:before="100" w:beforeAutospacing="1" w:after="0" w:line="240" w:lineRule="auto"/>
-        <w:ind w:left="709"/>
-        <w:rPr>
-          <w:b/>
-          <w:bCs/>
-          <w:i/>
-          <w:iCs/>
-        </w:rPr>
-      </w:pPr>
-      <w:r>
-        <w:rPr>
-          <w:b/>
-          <w:bCs/>
-          <w:i/>
-          <w:iCs/>
-        </w:rPr>
-        <w:t>Exercício Python #018 - Seno, Cosseno e Tangente</w:t>
-      </w:r>
-    </w:p>
-    <w:p>
-      <w:pPr>
-        <w:spacing w:after="0" w:line="240" w:lineRule="auto"/>
-        <w:ind w:left="709"/>
-      </w:pPr>
-      <w:r>
-        <w:t>Faça um programa que leia um ângulo qualquer e mostre na tela o valor do seno, cosseno e tangente desse ângulo.</w:t>
-      </w:r>
-    </w:p>
-    <w:p>
-      <w:pPr>
-        <w:spacing w:before="100" w:beforeAutospacing="1" w:after="0" w:line="240" w:lineRule="auto"/>
-        <w:ind w:left="709"/>
-        <w:rPr>
-          <w:b/>
-          <w:bCs/>
-          <w:i/>
-          <w:iCs/>
-        </w:rPr>
-      </w:pPr>
-      <w:r>
-        <w:rPr>
-          <w:b/>
-          <w:bCs/>
-          <w:i/>
-          <w:iCs/>
-        </w:rPr>
-        <w:t>Exercício Python #019 - Sorteando um item na lista</w:t>
-      </w:r>
-    </w:p>
-    <w:p>
-      <w:pPr>
-        <w:spacing w:after="0" w:line="240" w:lineRule="auto"/>
-        <w:ind w:left="709"/>
-      </w:pPr>
-      <w:r>
-        <w:t>Um professor quer sortear um dos seus quatro alunos para apagar o quadro. Faça um programa que ajude ele, lendo o nome deles e escrevendo o nome do escolhido.</w:t>
-      </w:r>
-    </w:p>
-    <w:p>
-      <w:pPr>
-        <w:spacing w:before="100" w:beforeAutospacing="1" w:after="0" w:line="240" w:lineRule="auto"/>
-        <w:ind w:left="709"/>
-        <w:rPr>
-          <w:b/>
-          <w:bCs/>
-          <w:i/>
-          <w:iCs/>
-        </w:rPr>
-      </w:pPr>
-      <w:r>
-        <w:rPr>
-          <w:b/>
-          <w:bCs/>
-          <w:i/>
-          <w:iCs/>
-        </w:rPr>
-        <w:t>Exercício Python #020 - Sorteando uma ordem na lista</w:t>
-      </w:r>
-    </w:p>
-    <w:p>
-      <w:pPr>
-        <w:spacing w:after="0" w:line="240" w:lineRule="auto"/>
-        <w:ind w:left="709"/>
-      </w:pPr>
-      <w:r>
-        <w:t>O mesmo professor do desafio anterior quer sortear a ordem de apresentação de trabalhos dos alunos. Faça um programa que leia o nome dos quatro alunos e mostre a ordem sorteada.</w:t>
-      </w:r>
-    </w:p>
-    <w:p>
-      <w:pPr>
-        <w:spacing w:before="100" w:beforeAutospacing="1" w:after="0" w:line="240" w:lineRule="auto"/>
-        <w:ind w:left="709"/>
-        <w:rPr>
-          <w:b/>
-          <w:bCs/>
-          <w:i/>
-          <w:iCs/>
-        </w:rPr>
-      </w:pPr>
-      <w:r>
-        <w:rPr>
-          <w:b/>
-          <w:bCs/>
-          <w:i/>
-          <w:iCs/>
-        </w:rPr>
-        <w:t>Exercício Python #021 - Tocando um MP3</w:t>
-      </w:r>
-    </w:p>
-    <w:p>
-      <w:pPr>
-        <w:spacing w:after="0" w:line="240" w:lineRule="auto"/>
-        <w:ind w:left="709"/>
-      </w:pPr>
-      <w:r>
-        <w:t>Faça um programa em Python que abra e reproduza o áudio de um arquivo MP3.</w:t>
-      </w:r>
-    </w:p>
-    <w:p>
-      <w:pPr>
-        <w:spacing w:before="100" w:beforeAutospacing="1" w:after="0" w:line="240" w:lineRule="auto"/>
-      </w:pPr>
-      <w:r>
-        <w:t>Curso Python #09 - Manipulando Texto</w:t>
-      </w:r>
-    </w:p>
-    <w:p>
-      <w:pPr>
-        <w:spacing w:before="100" w:beforeAutospacing="1" w:after="0" w:line="240" w:lineRule="auto"/>
-        <w:ind w:left="709"/>
-        <w:rPr>
-          <w:b/>
-          <w:bCs/>
-          <w:i/>
-          <w:iCs/>
-        </w:rPr>
-      </w:pPr>
-      <w:r>
-        <w:rPr>
-          <w:b/>
-          <w:bCs/>
-          <w:i/>
-          <w:iCs/>
-        </w:rPr>
-        <w:t>Exercício Python #022 - Analisador de Textos</w:t>
-      </w:r>
-    </w:p>
-    <w:p>
-      <w:pPr>
-        <w:spacing w:after="0" w:line="240" w:lineRule="auto"/>
-        <w:ind w:left="709"/>
-      </w:pPr>
-      <w:r>
-        <w:t>Um professor quer sortear um dos seus quatro alunos para apagar o quadro. Faça um programa que ajude ele, lendo o nome deles e escrevendo o nome do escolhido.</w:t>
       </w:r>
     </w:p>
     <w:p>
@@ -906,7 +893,10 @@
         <w:ind w:left="709"/>
       </w:pPr>
       <w:r>
-        <w:t>Um professor quer sortear um dos seus quatro alunos para apagar o quadro. Faça um programa que ajude ele, lendo o nome deles e escrevendo o nome do escolhido.</w:t>
+        <w:t>xxxxxxxxxxxxxxxxxxxxxxxxxxxxxxxxxxxxxxxxxxxxxxxxxxxxxxxxxxxxx</w:t>
+      </w:r>
+      <w:r>
+        <w:t>.</w:t>
       </w:r>
     </w:p>
     <w:p>
@@ -936,98 +926,76 @@
         <w:ind w:left="709"/>
       </w:pPr>
       <w:r>
-        <w:t>Um professor quer sortear um dos seus quatro alunos para apagar o quadro. Faça um programa que ajude ele, lendo o nome deles e escrevendo o nome do escolhido.</w:t>
-      </w:r>
-    </w:p>
-    <w:p>
-      <w:pPr>
-        <w:spacing w:before="100" w:beforeAutospacing="1" w:after="0" w:line="240" w:lineRule="auto"/>
-        <w:ind w:left="709"/>
-        <w:rPr>
-          <w:b/>
-          <w:bCs/>
-          <w:i/>
-          <w:iCs/>
-        </w:rPr>
-      </w:pPr>
-      <w:r>
-        <w:rPr>
-          <w:b/>
-          <w:bCs/>
-          <w:i/>
-          <w:iCs/>
-        </w:rPr>
-        <w:t xml:space="preserve">Exercício Python #025 - Procurando uma </w:t>
-      </w:r>
-      <w:proofErr w:type="spellStart"/>
-      <w:r>
-        <w:rPr>
-          <w:b/>
-          <w:bCs/>
-          <w:i/>
-          <w:iCs/>
-        </w:rPr>
-        <w:t>string</w:t>
-      </w:r>
-      <w:proofErr w:type="spellEnd"/>
-      <w:r>
-        <w:rPr>
-          <w:b/>
-          <w:bCs/>
-          <w:i/>
-          <w:iCs/>
-        </w:rPr>
-        <w:t xml:space="preserve"> dentro de outra</w:t>
-      </w:r>
-    </w:p>
-    <w:p>
-      <w:pPr>
-        <w:spacing w:after="0" w:line="240" w:lineRule="auto"/>
-        <w:ind w:left="709"/>
-      </w:pPr>
-      <w:r>
-        <w:t>Um professor quer sortear um dos seus quatro alunos para apagar o quadro. Faça um programa que ajude ele, lendo o nome deles e escrevendo o nome do escolhido.</w:t>
-      </w:r>
-    </w:p>
-    <w:p>
-      <w:pPr>
-        <w:spacing w:before="100" w:beforeAutospacing="1" w:after="0" w:line="240" w:lineRule="auto"/>
-        <w:ind w:left="709"/>
-        <w:rPr>
-          <w:b/>
-          <w:bCs/>
-          <w:i/>
-          <w:iCs/>
-        </w:rPr>
-      </w:pPr>
-      <w:r>
-        <w:rPr>
-          <w:b/>
-          <w:bCs/>
-          <w:i/>
-          <w:iCs/>
-        </w:rPr>
-        <w:t xml:space="preserve">Exercício Python #026 - Primeira e última ocorrência de uma </w:t>
-      </w:r>
-      <w:proofErr w:type="spellStart"/>
-      <w:r>
-        <w:rPr>
-          <w:b/>
-          <w:bCs/>
-          <w:i/>
-          <w:iCs/>
-        </w:rPr>
-        <w:t>string</w:t>
-      </w:r>
-      <w:proofErr w:type="spellEnd"/>
-    </w:p>
-    <w:p>
-      <w:pPr>
-        <w:spacing w:after="0" w:line="240" w:lineRule="auto"/>
-        <w:ind w:left="709"/>
-      </w:pPr>
-      <w:r>
-        <w:t>Um professor quer sortear um dos seus quatro alunos para apagar o quadro. Faça um programa que ajude ele, lendo o nome deles e escrevendo o nome do escolhido.</w:t>
+        <w:t>xxxxxxxxxxxxxxxxxxxxxxxxxxxxxxxxxxxxxxxxxxxxxxxxxxxxxxxxxxxxx</w:t>
+      </w:r>
+      <w:r>
+        <w:t>.</w:t>
+      </w:r>
+    </w:p>
+    <w:p>
+      <w:pPr>
+        <w:spacing w:before="100" w:beforeAutospacing="1" w:after="0" w:line="240" w:lineRule="auto"/>
+        <w:ind w:left="709"/>
+        <w:rPr>
+          <w:b/>
+          <w:bCs/>
+          <w:i/>
+          <w:iCs/>
+        </w:rPr>
+      </w:pPr>
+      <w:r>
+        <w:rPr>
+          <w:b/>
+          <w:bCs/>
+          <w:i/>
+          <w:iCs/>
+        </w:rPr>
+        <w:t>Exercício Python #025 - Procurando uma string dentro de outra</w:t>
+      </w:r>
+    </w:p>
+    <w:p>
+      <w:pPr>
+        <w:spacing w:after="0" w:line="240" w:lineRule="auto"/>
+        <w:ind w:left="709"/>
+      </w:pPr>
+      <w:r>
+        <w:t>xxxxxxxxxxxxxxxxxxxxxxxxxxxxxxxxxxxxxxxxxxxxxxxxxxxxxxxxxxxxx</w:t>
+      </w:r>
+      <w:r>
+        <w:t>.</w:t>
+      </w:r>
+    </w:p>
+    <w:p>
+      <w:pPr>
+        <w:spacing w:before="100" w:beforeAutospacing="1" w:after="0" w:line="240" w:lineRule="auto"/>
+        <w:ind w:left="709"/>
+        <w:rPr>
+          <w:b/>
+          <w:bCs/>
+          <w:i/>
+          <w:iCs/>
+        </w:rPr>
+      </w:pPr>
+      <w:r>
+        <w:rPr>
+          <w:b/>
+          <w:bCs/>
+          <w:i/>
+          <w:iCs/>
+        </w:rPr>
+        <w:t>Exercício Python #026 - Primeira e última ocorrência de uma string</w:t>
+      </w:r>
+    </w:p>
+    <w:p>
+      <w:pPr>
+        <w:spacing w:after="0" w:line="240" w:lineRule="auto"/>
+        <w:ind w:left="709"/>
+      </w:pPr>
+      <w:r>
+        <w:t>xxxxxxxxxxxxxxxxxxxxxxxxxxxxxxxxxxxxxxxxxxxxxxxxxxxxxxxxxxxxx</w:t>
+      </w:r>
+      <w:r>
+        <w:t>.</w:t>
       </w:r>
     </w:p>
     <w:p>
@@ -1057,7 +1025,10 @@
         <w:ind w:left="709"/>
       </w:pPr>
       <w:r>
-        <w:t>Um professor quer sortear um dos seus quatro alunos para apagar o quadro. Faça um programa que ajude ele, lendo o nome deles e escrevendo o nome do escolhido.</w:t>
+        <w:t>xxxxxxxxxxxxxxxxxxxxxxxxxxxxxxxxxxxxxxxxxxxxxxxxxxxxxxxxxxxxx</w:t>
+      </w:r>
+      <w:r>
+        <w:t>.</w:t>
       </w:r>
     </w:p>
     <w:p>
@@ -1073,41 +1044,7 @@
           <w:b/>
           <w:bCs/>
         </w:rPr>
-        <w:t>Condições em Python (</w:t>
-      </w:r>
-      <w:proofErr w:type="spellStart"/>
-      <w:proofErr w:type="gramStart"/>
-      <w:r>
-        <w:rPr>
-          <w:b/>
-          <w:bCs/>
-        </w:rPr>
-        <w:t>if</w:t>
-      </w:r>
-      <w:proofErr w:type="spellEnd"/>
-      <w:r>
-        <w:rPr>
-          <w:b/>
-          <w:bCs/>
-        </w:rPr>
-        <w:t>..</w:t>
-      </w:r>
-      <w:proofErr w:type="spellStart"/>
-      <w:proofErr w:type="gramEnd"/>
-      <w:r>
-        <w:rPr>
-          <w:b/>
-          <w:bCs/>
-        </w:rPr>
-        <w:t>else</w:t>
-      </w:r>
-      <w:proofErr w:type="spellEnd"/>
-      <w:r>
-        <w:rPr>
-          <w:b/>
-          <w:bCs/>
-        </w:rPr>
-        <w:t>)</w:t>
+        <w:t>Condições em Python (if..else)</w:t>
       </w:r>
     </w:p>
     <w:p>
@@ -1145,7 +1082,10 @@
         <w:ind w:left="709"/>
       </w:pPr>
       <w:r>
-        <w:t>Um professor quer sortear um dos seus quatro alunos para apagar o quadro. Faça um programa que ajude ele, lendo o nome deles e escrevendo o nome do escolhido.</w:t>
+        <w:t>xxxxxxxxxxxxxxxxxxxxxxxxxxxxxxxxxxxxxxxxxxxxxxxxxxxxxxxxxxxxx</w:t>
+      </w:r>
+      <w:r>
+        <w:t>.</w:t>
       </w:r>
     </w:p>
     <w:p>
@@ -1175,7 +1115,10 @@
         <w:ind w:left="709"/>
       </w:pPr>
       <w:r>
-        <w:t>Um professor quer sortear um dos seus quatro alunos para apagar o quadro. Faça um programa que ajude ele, lendo o nome deles e escrevendo o nome do escolhido.</w:t>
+        <w:t>xxxxxxxxxxxxxxxxxxxxxxxxxxxxxxxxxxxxxxxxxxxxxxxxxxxxxxxxxxxxx</w:t>
+      </w:r>
+      <w:r>
+        <w:t>.</w:t>
       </w:r>
     </w:p>
     <w:p>
@@ -1205,7 +1148,10 @@
         <w:ind w:left="709"/>
       </w:pPr>
       <w:r>
-        <w:t>Um professor quer sortear um dos seus quatro alunos para apagar o quadro. Faça um programa que ajude ele, lendo o nome deles e escrevendo o nome do escolhido.</w:t>
+        <w:t>xxxxxxxxxxxxxxxxxxxxxxxxxxxxxxxxxxxxxxxxxxxxxxxxxxxxxxxxxxxxx</w:t>
+      </w:r>
+      <w:r>
+        <w:t>.</w:t>
       </w:r>
     </w:p>
     <w:p>
@@ -1235,7 +1181,10 @@
         <w:ind w:left="709"/>
       </w:pPr>
       <w:r>
-        <w:t>Um professor quer sortear um dos seus quatro alunos para apagar o quadro. Faça um programa que ajude ele, lendo o nome deles e escrevendo o nome do escolhido.</w:t>
+        <w:t>xxxxxxxxxxxxxxxxxxxxxxxxxxxxxxxxxxxxxxxxxxxxxxxxxxxxxxxxxxxxx</w:t>
+      </w:r>
+      <w:r>
+        <w:t>.</w:t>
       </w:r>
     </w:p>
     <w:p>
@@ -1265,7 +1214,10 @@
         <w:ind w:left="709"/>
       </w:pPr>
       <w:r>
-        <w:t>Um professor quer sortear um dos seus quatro alunos para apagar o quadro. Faça um programa que ajude ele, lendo o nome deles e escrevendo o nome do escolhido.</w:t>
+        <w:t>xxxxxxxxxxxxxxxxxxxxxxxxxxxxxxxxxxxxxxxxxxxxxxxxxxxxxxxxxxxxx</w:t>
+      </w:r>
+      <w:r>
+        <w:t>.</w:t>
       </w:r>
     </w:p>
     <w:p>
@@ -1295,7 +1247,10 @@
         <w:ind w:left="709"/>
       </w:pPr>
       <w:r>
-        <w:t>Um professor quer sortear um dos seus quatro alunos para apagar o quadro. Faça um programa que ajude ele, lendo o nome deles e escrevendo o nome do escolhido.</w:t>
+        <w:t>xxxxxxxxxxxxxxxxxxxxxxxxxxxxxxxxxxxxxxxxxxxxxxxxxxxxxxxxxxxxx</w:t>
+      </w:r>
+      <w:r>
+        <w:t>.</w:t>
       </w:r>
     </w:p>
     <w:p>
@@ -1325,28 +1280,30 @@
         <w:ind w:left="709"/>
       </w:pPr>
       <w:r>
-        <w:t>Um professor quer sortear um dos seus quatro alunos para apagar o quadro. Faça um programa que ajude ele, lendo o nome deles e escrevendo o nome do escolhido.</w:t>
-      </w:r>
-    </w:p>
-    <w:p>
-      <w:pPr>
-        <w:spacing w:before="100" w:beforeAutospacing="1" w:after="0" w:line="240" w:lineRule="auto"/>
-        <w:ind w:left="709"/>
-        <w:rPr>
-          <w:b/>
-          <w:bCs/>
-          <w:i/>
-          <w:iCs/>
-        </w:rPr>
-      </w:pPr>
-      <w:r>
-        <w:rPr>
-          <w:b/>
-          <w:bCs/>
-          <w:i/>
-          <w:iCs/>
-        </w:rPr>
-        <w:lastRenderedPageBreak/>
+        <w:t>xxxxxxxxxxxxxxxxxxxxxxxxxxxxxxxxxxxxxxxxxxxxxxxxxxxxxxxxxxxxx</w:t>
+      </w:r>
+      <w:r>
+        <w:t>.</w:t>
+      </w:r>
+    </w:p>
+    <w:p>
+      <w:pPr>
+        <w:spacing w:before="100" w:beforeAutospacing="1" w:after="0" w:line="240" w:lineRule="auto"/>
+        <w:ind w:left="709"/>
+        <w:rPr>
+          <w:b/>
+          <w:bCs/>
+          <w:i/>
+          <w:iCs/>
+        </w:rPr>
+      </w:pPr>
+      <w:r>
+        <w:rPr>
+          <w:b/>
+          <w:bCs/>
+          <w:i/>
+          <w:iCs/>
+        </w:rPr>
         <w:t>Exercício Python #035 - Analisando Triângulo v1.0</w:t>
       </w:r>
     </w:p>
@@ -1356,7 +1313,10 @@
         <w:ind w:left="709"/>
       </w:pPr>
       <w:r>
-        <w:t>Um professor quer sortear um dos seus quatro alunos para apagar o quadro. Faça um programa que ajude ele, lendo o nome deles e escrevendo o nome do escolhido.</w:t>
+        <w:t>xxxxxxxxxxxxxxxxxxxxxxxxxxxxxxxxxxxxxxxxxxxxxxxxxxxxxxxxxxxxx</w:t>
+      </w:r>
+      <w:r>
+        <w:t>.</w:t>
       </w:r>
     </w:p>
     <w:p>

</xml_diff>